<commit_message>
Add client code to main repo
</commit_message>
<xml_diff>
--- a/індз-звіт.docx
+++ b/індз-звіт.docx
@@ -536,8 +536,47 @@
           <w:bCs/>
           <w:sz w:val="28"/>
           <w:szCs w:val="28"/>
-        </w:rPr>
-        <w:t>Огляд</w:t>
+          <w:lang w:val="uk-UA"/>
+        </w:rPr>
+        <w:t>Короткий о</w:t>
+      </w:r>
+      <w:r>
+        <w:rPr>
+          <w:rFonts w:ascii="Times New Roman" w:hAnsi="Times New Roman" w:cs="Times New Roman"/>
+          <w:b/>
+          <w:bCs/>
+          <w:sz w:val="28"/>
+          <w:szCs w:val="28"/>
+        </w:rPr>
+        <w:t>гляд</w:t>
+      </w:r>
+      <w:r>
+        <w:rPr>
+          <w:rFonts w:ascii="Times New Roman" w:hAnsi="Times New Roman" w:cs="Times New Roman"/>
+          <w:b/>
+          <w:bCs/>
+          <w:sz w:val="28"/>
+          <w:szCs w:val="28"/>
+          <w:lang w:val="uk-UA"/>
+        </w:rPr>
+        <w:t xml:space="preserve">: </w:t>
+      </w:r>
+      <w:r>
+        <w:rPr>
+          <w:rFonts w:ascii="Times New Roman" w:hAnsi="Times New Roman" w:cs="Times New Roman"/>
+          <w:sz w:val="28"/>
+          <w:szCs w:val="28"/>
+          <w:lang w:val="uk-UA"/>
+        </w:rPr>
+        <w:t>ц</w:t>
+      </w:r>
+      <w:r>
+        <w:rPr>
+          <w:rFonts w:ascii="Times New Roman" w:hAnsi="Times New Roman" w:cs="Times New Roman"/>
+          <w:sz w:val="28"/>
+          <w:szCs w:val="28"/>
+        </w:rPr>
+        <w:t>е повноцінний full-stack веб-додаток. Проєкт демонструє сучасні корпоративні підходи та чисту, масштабовану архітектуру. У його основі - бекенд на ASP.NET Core Web API та фронтенд на React, що взаємодіють через REST-запити.</w:t>
       </w:r>
     </w:p>
     <w:p>
@@ -547,16 +586,9 @@
           <w:rFonts w:ascii="Times New Roman" w:hAnsi="Times New Roman" w:cs="Times New Roman"/>
           <w:sz w:val="28"/>
           <w:szCs w:val="28"/>
-        </w:rPr>
-      </w:pPr>
-      <w:r>
-        <w:rPr>
-          <w:rFonts w:ascii="Times New Roman" w:hAnsi="Times New Roman" w:cs="Times New Roman"/>
-          <w:sz w:val="28"/>
-          <w:szCs w:val="28"/>
-        </w:rPr>
-        <w:t>Це повноцінний full-stack веб-додаток. Проєкт демонструє сучасні корпоративні підходи та чисту, масштабовану архітектуру. У його основі - бекенд на ASP.NET Core Web API та фронтенд на React, що взаємодіють через REST-запити.</w:t>
-      </w:r>
+          <w:lang w:val="uk-UA"/>
+        </w:rPr>
+      </w:pPr>
     </w:p>
     <w:p>
       <w:pPr>
@@ -565,6 +597,50 @@
           <w:rFonts w:ascii="Times New Roman" w:hAnsi="Times New Roman" w:cs="Times New Roman"/>
           <w:sz w:val="28"/>
           <w:szCs w:val="28"/>
+          <w:lang w:val="uk-UA"/>
+        </w:rPr>
+      </w:pPr>
+      <w:r>
+        <w:rPr>
+          <w:rFonts w:ascii="Times New Roman" w:hAnsi="Times New Roman" w:cs="Times New Roman"/>
+          <w:b/>
+          <w:bCs/>
+          <w:sz w:val="28"/>
+          <w:szCs w:val="28"/>
+          <w:lang w:val="uk-UA"/>
+        </w:rPr>
+        <w:t>Посилання на репозиторій:</w:t>
+      </w:r>
+      <w:r>
+        <w:rPr>
+          <w:rFonts w:ascii="Times New Roman" w:hAnsi="Times New Roman" w:cs="Times New Roman"/>
+          <w:sz w:val="28"/>
+          <w:szCs w:val="28"/>
+          <w:lang w:val="uk-UA"/>
+        </w:rPr>
+        <w:t xml:space="preserve"> </w:t>
+      </w:r>
+      <w:hyperlink r:id="rId5" w:history="1">
+        <w:r>
+          <w:rPr>
+            <w:rStyle w:val="ac"/>
+            <w:rFonts w:ascii="Times New Roman" w:hAnsi="Times New Roman" w:cs="Times New Roman"/>
+            <w:sz w:val="28"/>
+            <w:szCs w:val="28"/>
+            <w:lang w:val="uk-UA"/>
+          </w:rPr>
+          <w:t>https://github.com/Ururu221/SchoolTodoApi</w:t>
+        </w:r>
+      </w:hyperlink>
+    </w:p>
+    <w:p>
+      <w:pPr>
+        <w:jc w:val="both"/>
+        <w:rPr>
+          <w:rFonts w:ascii="Times New Roman" w:hAnsi="Times New Roman" w:cs="Times New Roman"/>
+          <w:sz w:val="28"/>
+          <w:szCs w:val="28"/>
+          <w:lang w:val="uk-UA"/>
         </w:rPr>
       </w:pPr>
     </w:p>
@@ -1455,7 +1531,7 @@
                     <pic:cNvPicPr/>
                   </pic:nvPicPr>
                   <pic:blipFill>
-                    <a:blip r:embed="rId5"/>
+                    <a:blip r:embed="rId6"/>
                     <a:stretch>
                       <a:fillRect/>
                     </a:stretch>
@@ -1544,7 +1620,7 @@
                     <pic:cNvPicPr/>
                   </pic:nvPicPr>
                   <pic:blipFill>
-                    <a:blip r:embed="rId6"/>
+                    <a:blip r:embed="rId7"/>
                     <a:stretch>
                       <a:fillRect/>
                     </a:stretch>
@@ -1660,7 +1736,7 @@
                     <pic:cNvPicPr/>
                   </pic:nvPicPr>
                   <pic:blipFill>
-                    <a:blip r:embed="rId7"/>
+                    <a:blip r:embed="rId8"/>
                     <a:stretch>
                       <a:fillRect/>
                     </a:stretch>
@@ -1749,7 +1825,7 @@
                     <pic:cNvPicPr/>
                   </pic:nvPicPr>
                   <pic:blipFill>
-                    <a:blip r:embed="rId8"/>
+                    <a:blip r:embed="rId9"/>
                     <a:stretch>
                       <a:fillRect/>
                     </a:stretch>
@@ -1838,7 +1914,7 @@
                     <pic:cNvPicPr/>
                   </pic:nvPicPr>
                   <pic:blipFill>
-                    <a:blip r:embed="rId9"/>
+                    <a:blip r:embed="rId10"/>
                     <a:stretch>
                       <a:fillRect/>
                     </a:stretch>
@@ -1941,7 +2017,7 @@
                     <pic:cNvPicPr/>
                   </pic:nvPicPr>
                   <pic:blipFill>
-                    <a:blip r:embed="rId10"/>
+                    <a:blip r:embed="rId11"/>
                     <a:stretch>
                       <a:fillRect/>
                     </a:stretch>
@@ -2043,7 +2119,7 @@
                     <pic:cNvPicPr/>
                   </pic:nvPicPr>
                   <pic:blipFill>
-                    <a:blip r:embed="rId11"/>
+                    <a:blip r:embed="rId12"/>
                     <a:stretch>
                       <a:fillRect/>
                     </a:stretch>
@@ -2145,7 +2221,7 @@
                     <pic:cNvPicPr/>
                   </pic:nvPicPr>
                   <pic:blipFill>
-                    <a:blip r:embed="rId12"/>
+                    <a:blip r:embed="rId13"/>
                     <a:stretch>
                       <a:fillRect/>
                     </a:stretch>
@@ -2316,7 +2392,7 @@
                     <pic:cNvPicPr/>
                   </pic:nvPicPr>
                   <pic:blipFill>
-                    <a:blip r:embed="rId13"/>
+                    <a:blip r:embed="rId14"/>
                     <a:stretch>
                       <a:fillRect/>
                     </a:stretch>
@@ -2426,7 +2502,7 @@
                     <pic:cNvPicPr/>
                   </pic:nvPicPr>
                   <pic:blipFill>
-                    <a:blip r:embed="rId14"/>
+                    <a:blip r:embed="rId15"/>
                     <a:stretch>
                       <a:fillRect/>
                     </a:stretch>
@@ -2549,7 +2625,7 @@
                     <pic:cNvPicPr/>
                   </pic:nvPicPr>
                   <pic:blipFill>
-                    <a:blip r:embed="rId15"/>
+                    <a:blip r:embed="rId16"/>
                     <a:stretch>
                       <a:fillRect/>
                     </a:stretch>
@@ -4612,6 +4688,29 @@
       <w:spacing w:val="5"/>
     </w:rPr>
   </w:style>
+  <w:style w:type="character" w:styleId="ac">
+    <w:name w:val="Hyperlink"/>
+    <w:basedOn w:val="a0"/>
+    <w:uiPriority w:val="99"/>
+    <w:unhideWhenUsed/>
+    <w:rsid w:val="008A37FD"/>
+    <w:rPr>
+      <w:color w:val="0563C1" w:themeColor="hyperlink"/>
+      <w:u w:val="single"/>
+    </w:rPr>
+  </w:style>
+  <w:style w:type="character" w:styleId="ad">
+    <w:name w:val="Unresolved Mention"/>
+    <w:basedOn w:val="a0"/>
+    <w:uiPriority w:val="99"/>
+    <w:semiHidden/>
+    <w:unhideWhenUsed/>
+    <w:rsid w:val="008A37FD"/>
+    <w:rPr>
+      <w:color w:val="605E5C"/>
+      <w:shd w:val="clear" w:color="auto" w:fill="E1DFDD"/>
+    </w:rPr>
+  </w:style>
 </w:styles>
 </file>
 

</xml_diff>